<commit_message>
fixed the requirments doc
phone versions,
spelling,
easy to use -defined
</commit_message>
<xml_diff>
--- a/requirments.docx
+++ b/requirments.docx
@@ -9,7 +9,7 @@
           <w:color w:val="000000" w:themeColor="text1"/>
           <w:sz w:val="36"/>
           <w:szCs w:val="36"/>
-          <w:lang w:val="en-IL" w:eastAsia="en-IL"/>
+          <w:lang w:eastAsia="en-IL"/>
           <w14:shadow w14:blurRad="38100" w14:dist="19050" w14:dir="2700000" w14:sx="100000" w14:sy="100000" w14:kx="0" w14:ky="0" w14:algn="tl">
             <w14:schemeClr w14:val="dk1">
               <w14:alpha w14:val="60000"/>
@@ -22,7 +22,6 @@
           </w14:textOutline>
         </w:rPr>
       </w:pPr>
-      <w:proofErr w:type="gramStart"/>
       <w:r>
         <w:rPr>
           <w:b/>
@@ -33,7 +32,7 @@
           <w:szCs w:val="36"/>
           <w:lang w:val="en-US"/>
         </w:rPr>
-        <w:t>PROYECT</w:t>
+        <w:t>PROJECT</w:t>
       </w:r>
       <w:r>
         <w:rPr>
@@ -45,20 +44,7 @@
           <w:szCs w:val="36"/>
           <w:lang w:val="en-US"/>
         </w:rPr>
-        <w:t xml:space="preserve"> :</w:t>
-      </w:r>
-      <w:proofErr w:type="gramEnd"/>
-      <w:r>
-        <w:rPr>
-          <w:b/>
-          <w:bCs/>
-          <w:i/>
-          <w:iCs/>
-          <w:sz w:val="36"/>
-          <w:szCs w:val="36"/>
-          <w:lang w:val="en-US"/>
-        </w:rPr>
-        <w:t xml:space="preserve">     </w:t>
+        <w:t xml:space="preserve"> :     </w:t>
       </w:r>
       <w:r>
         <w:rPr>
@@ -117,7 +103,7 @@
           <w:sz w:val="20"/>
           <w:szCs w:val="20"/>
           <w:rtl/>
-          <w:lang w:val="en-IL" w:eastAsia="en-IL"/>
+          <w:lang w:eastAsia="en-IL"/>
         </w:rPr>
         <w:t xml:space="preserve"> </w:t>
       </w:r>
@@ -128,7 +114,7 @@
           <w:sz w:val="36"/>
           <w:szCs w:val="36"/>
           <w:rtl/>
-          <w:lang w:val="en-IL" w:eastAsia="en-IL"/>
+          <w:lang w:eastAsia="en-IL"/>
           <w14:shadow w14:blurRad="38100" w14:dist="19050" w14:dir="2700000" w14:sx="100000" w14:sy="100000" w14:kx="0" w14:ky="0" w14:algn="tl">
             <w14:schemeClr w14:val="dk1">
               <w14:alpha w14:val="60000"/>
@@ -150,7 +136,7 @@
           <w:color w:val="000000"/>
           <w:sz w:val="20"/>
           <w:szCs w:val="20"/>
-          <w:lang w:val="en-IL" w:eastAsia="en-IL"/>
+          <w:lang w:eastAsia="en-IL"/>
         </w:rPr>
       </w:pPr>
       <w:r>
@@ -172,7 +158,7 @@
           <w:sz w:val="36"/>
           <w:szCs w:val="36"/>
           <w:rtl/>
-          <w:lang w:val="en-IL" w:eastAsia="en-IL"/>
+          <w:lang w:eastAsia="en-IL"/>
         </w:rPr>
         <w:t xml:space="preserve">מערך חירום למניעת התאבדויות באמצעות הקהילה- </w:t>
       </w:r>
@@ -183,7 +169,7 @@
           <w:sz w:val="36"/>
           <w:szCs w:val="36"/>
           <w:rtl/>
-          <w:lang w:val="en-IL" w:eastAsia="en-IL"/>
+          <w:lang w:eastAsia="en-IL"/>
         </w:rPr>
         <w:br/>
       </w:r>
@@ -204,7 +190,7 @@
           <w:sz w:val="36"/>
           <w:szCs w:val="36"/>
           <w:rtl/>
-          <w:lang w:val="en-IL" w:eastAsia="en-IL"/>
+          <w:lang w:eastAsia="en-IL"/>
         </w:rPr>
         <w:t>העלאת המודעות למניעת התאבדויות</w:t>
       </w:r>
@@ -215,7 +201,7 @@
           <w:sz w:val="36"/>
           <w:szCs w:val="36"/>
           <w:rtl/>
-          <w:lang w:val="en-IL" w:eastAsia="en-IL"/>
+          <w:lang w:eastAsia="en-IL"/>
         </w:rPr>
         <w:br/>
       </w:r>
@@ -236,7 +222,7 @@
           <w:sz w:val="36"/>
           <w:szCs w:val="36"/>
           <w:rtl/>
-          <w:lang w:val="en-IL" w:eastAsia="en-IL"/>
+          <w:lang w:eastAsia="en-IL"/>
         </w:rPr>
         <w:t>העלאה ומודעות לחשיבות חיזוק החוסן הנפשי</w:t>
       </w:r>
@@ -247,7 +233,7 @@
           <w:sz w:val="20"/>
           <w:szCs w:val="20"/>
           <w:rtl/>
-          <w:lang w:val="en-IL" w:eastAsia="en-IL"/>
+          <w:lang w:eastAsia="en-IL"/>
         </w:rPr>
         <w:t>.</w:t>
       </w:r>
@@ -259,7 +245,7 @@
           <w:color w:val="000000"/>
           <w:sz w:val="20"/>
           <w:szCs w:val="20"/>
-          <w:lang w:val="en-IL" w:eastAsia="en-IL"/>
+          <w:lang w:eastAsia="en-IL"/>
         </w:rPr>
       </w:pPr>
       <w:r>
@@ -342,7 +328,6 @@
                 <w:lang w:val="en-US"/>
               </w:rPr>
             </w:pPr>
-            <w:proofErr w:type="gramStart"/>
             <w:r>
               <w:rPr>
                 <w:b/>
@@ -355,7 +340,6 @@
               </w:rPr>
               <w:t>Functional :</w:t>
             </w:r>
-            <w:proofErr w:type="gramEnd"/>
           </w:p>
         </w:tc>
         <w:tc>
@@ -374,31 +358,17 @@
                 <w:lang w:val="en-US"/>
               </w:rPr>
             </w:pPr>
-            <w:proofErr w:type="gramStart"/>
-            <w:r>
-              <w:rPr>
-                <w:b/>
-                <w:bCs/>
-                <w:i/>
-                <w:iCs/>
-                <w:sz w:val="36"/>
-                <w:szCs w:val="36"/>
-                <w:lang w:val="en-US"/>
-              </w:rPr>
-              <w:t>Not-functional</w:t>
-            </w:r>
-            <w:proofErr w:type="gramEnd"/>
-            <w:r>
-              <w:rPr>
-                <w:b/>
-                <w:bCs/>
-                <w:i/>
-                <w:iCs/>
-                <w:sz w:val="36"/>
-                <w:szCs w:val="36"/>
-                <w:lang w:val="en-US"/>
-              </w:rPr>
-              <w:t>:</w:t>
+            <w:r>
+              <w:rPr>
+                <w:b/>
+                <w:bCs/>
+                <w:i/>
+                <w:iCs/>
+                <w:sz w:val="36"/>
+                <w:szCs w:val="36"/>
+                <w:lang w:val="en-US"/>
+              </w:rPr>
+              <w:t>Not-functional:</w:t>
             </w:r>
           </w:p>
         </w:tc>
@@ -660,60 +630,30 @@
                 <w:lang w:val="en-US"/>
               </w:rPr>
             </w:pPr>
-            <w:proofErr w:type="spellStart"/>
-            <w:r>
-              <w:rPr>
-                <w:b/>
-                <w:bCs/>
-                <w:i/>
-                <w:iCs/>
-                <w:sz w:val="36"/>
-                <w:szCs w:val="36"/>
-                <w:lang w:val="en-US"/>
-              </w:rPr>
-              <w:t>Suportted</w:t>
-            </w:r>
-            <w:proofErr w:type="spellEnd"/>
-            <w:r>
-              <w:rPr>
-                <w:b/>
-                <w:bCs/>
-                <w:i/>
-                <w:iCs/>
-                <w:sz w:val="36"/>
-                <w:szCs w:val="36"/>
-                <w:lang w:val="en-US"/>
-              </w:rPr>
-              <w:t xml:space="preserve"> by PC computers and smart </w:t>
-            </w:r>
-            <w:proofErr w:type="gramStart"/>
-            <w:r>
-              <w:rPr>
-                <w:b/>
-                <w:bCs/>
-                <w:i/>
-                <w:iCs/>
-                <w:sz w:val="36"/>
-                <w:szCs w:val="36"/>
-                <w:lang w:val="en-US"/>
-              </w:rPr>
-              <w:t>phones(</w:t>
-            </w:r>
-            <w:proofErr w:type="spellStart"/>
-            <w:proofErr w:type="gramEnd"/>
-            <w:r>
-              <w:rPr>
-                <w:b/>
-                <w:bCs/>
-                <w:i/>
-                <w:iCs/>
-                <w:sz w:val="36"/>
-                <w:szCs w:val="36"/>
-                <w:lang w:val="en-US"/>
-              </w:rPr>
-              <w:t>iphone</w:t>
-            </w:r>
-            <w:proofErr w:type="spellEnd"/>
+            <w:r>
+              <w:rPr>
+                <w:b/>
+                <w:bCs/>
+                <w:i/>
+                <w:iCs/>
+                <w:sz w:val="36"/>
+                <w:szCs w:val="36"/>
+                <w:lang w:val="en-US"/>
+              </w:rPr>
+              <w:t>Suportted by PC computers and smart phones(iphone</w:t>
+            </w:r>
+            <w:r>
+              <w:rPr>
+                <w:b/>
+                <w:bCs/>
+                <w:i/>
+                <w:iCs/>
+                <w:sz w:val="36"/>
+                <w:szCs w:val="36"/>
+                <w:lang w:val="en-US"/>
+              </w:rPr>
+              <w:t xml:space="preserve"> v7+</w:t>
+            </w:r>
             <w:r>
               <w:rPr>
                 <w:b/>
@@ -725,6 +665,18 @@
                 <w:lang w:val="en-US"/>
               </w:rPr>
               <w:t xml:space="preserve"> and android</w:t>
+            </w:r>
+            <w:r>
+              <w:rPr>
+                <w:b/>
+                <w:bCs/>
+                <w:i/>
+                <w:iCs/>
+                <w:sz w:val="36"/>
+                <w:szCs w:val="36"/>
+                <w:lang w:val="en-US"/>
+              </w:rPr>
+              <w:t xml:space="preserve"> v6+</w:t>
             </w:r>
             <w:r>
               <w:rPr>
@@ -838,31 +790,17 @@
                 <w:lang w:val="en-US"/>
               </w:rPr>
             </w:pPr>
-            <w:proofErr w:type="gramStart"/>
-            <w:r>
-              <w:rPr>
-                <w:b/>
-                <w:bCs/>
-                <w:i/>
-                <w:iCs/>
-                <w:sz w:val="36"/>
-                <w:szCs w:val="36"/>
-                <w:lang w:val="en-US"/>
-              </w:rPr>
-              <w:t>Button</w:t>
-            </w:r>
-            <w:proofErr w:type="gramEnd"/>
-            <w:r>
-              <w:rPr>
-                <w:b/>
-                <w:bCs/>
-                <w:i/>
-                <w:iCs/>
-                <w:sz w:val="36"/>
-                <w:szCs w:val="36"/>
-                <w:lang w:val="en-US"/>
-              </w:rPr>
-              <w:t xml:space="preserve"> add users (just to managers).</w:t>
+            <w:r>
+              <w:rPr>
+                <w:b/>
+                <w:bCs/>
+                <w:i/>
+                <w:iCs/>
+                <w:sz w:val="36"/>
+                <w:szCs w:val="36"/>
+                <w:lang w:val="en-US"/>
+              </w:rPr>
+              <w:t>Button add users (just to managers).</w:t>
             </w:r>
           </w:p>
         </w:tc>
@@ -892,7 +830,19 @@
                 <w:szCs w:val="36"/>
                 <w:lang w:val="en-US"/>
               </w:rPr>
-              <w:t>Ease to use.</w:t>
+              <w:t>Ease to use</w:t>
+            </w:r>
+            <w:r>
+              <w:rPr>
+                <w:b/>
+                <w:bCs/>
+                <w:i/>
+                <w:iCs/>
+                <w:sz w:val="36"/>
+                <w:szCs w:val="36"/>
+                <w:lang w:val="en-US"/>
+              </w:rPr>
+              <w:t>-may be used by nontechnical personal so can’t require use of command prompt or hard/soft code.</w:t>
             </w:r>
           </w:p>
         </w:tc>
@@ -927,7 +877,31 @@
                 <w:szCs w:val="36"/>
                 <w:lang w:val="en-US"/>
               </w:rPr>
-              <w:t>Special cite just for the manager, including the specific options that he/she uses.</w:t>
+              <w:t xml:space="preserve">Special </w:t>
+            </w:r>
+            <w:r>
+              <w:rPr>
+                <w:b/>
+                <w:bCs/>
+                <w:i/>
+                <w:iCs/>
+                <w:sz w:val="36"/>
+                <w:szCs w:val="36"/>
+                <w:lang w:val="en-US"/>
+              </w:rPr>
+              <w:t>s</w:t>
+            </w:r>
+            <w:r>
+              <w:rPr>
+                <w:b/>
+                <w:bCs/>
+                <w:i/>
+                <w:iCs/>
+                <w:sz w:val="36"/>
+                <w:szCs w:val="36"/>
+                <w:lang w:val="en-US"/>
+              </w:rPr>
+              <w:t>ite just for the manager, including the specific options that he/she uses.</w:t>
             </w:r>
           </w:p>
         </w:tc>
@@ -957,59 +931,7 @@
                 <w:szCs w:val="36"/>
                 <w:lang w:val="en-US"/>
               </w:rPr>
-              <w:t xml:space="preserve">Usable information for the police, </w:t>
-            </w:r>
-            <w:proofErr w:type="spellStart"/>
-            <w:r>
-              <w:rPr>
-                <w:b/>
-                <w:bCs/>
-                <w:i/>
-                <w:iCs/>
-                <w:sz w:val="36"/>
-                <w:szCs w:val="36"/>
-                <w:lang w:val="en-US"/>
-              </w:rPr>
-              <w:t>goverment</w:t>
-            </w:r>
-            <w:proofErr w:type="spellEnd"/>
-            <w:r>
-              <w:rPr>
-                <w:b/>
-                <w:bCs/>
-                <w:i/>
-                <w:iCs/>
-                <w:sz w:val="36"/>
-                <w:szCs w:val="36"/>
-                <w:lang w:val="en-US"/>
-              </w:rPr>
-              <w:t xml:space="preserve"> and another </w:t>
-            </w:r>
-            <w:proofErr w:type="spellStart"/>
-            <w:r>
-              <w:rPr>
-                <w:b/>
-                <w:bCs/>
-                <w:i/>
-                <w:iCs/>
-                <w:sz w:val="36"/>
-                <w:szCs w:val="36"/>
-                <w:lang w:val="en-US"/>
-              </w:rPr>
-              <w:t>organitazions</w:t>
-            </w:r>
-            <w:proofErr w:type="spellEnd"/>
-            <w:r>
-              <w:rPr>
-                <w:b/>
-                <w:bCs/>
-                <w:i/>
-                <w:iCs/>
-                <w:sz w:val="36"/>
-                <w:szCs w:val="36"/>
-                <w:lang w:val="en-US"/>
-              </w:rPr>
-              <w:t>.</w:t>
+              <w:t>Usable information for the police, goverment and another organitazions.</w:t>
             </w:r>
           </w:p>
         </w:tc>

</xml_diff>